<commit_message>
add the writeback extension
</commit_message>
<xml_diff>
--- a/project book -draft.docx
+++ b/project book -draft.docx
@@ -4433,6 +4433,7 @@
         <w:pStyle w:val="a7"/>
         <w:rPr>
           <w:rFonts w:hint="cs"/>
+          <w:rtl/>
         </w:rPr>
       </w:pPr>
       <w:r>
@@ -4482,11 +4483,399 @@
           </wp:inline>
         </w:drawing>
       </w:r>
+    </w:p>
+    <w:p>
+      <w:pPr>
+        <w:pStyle w:val="a7"/>
+        <w:rPr>
+          <w:rFonts w:hint="cs"/>
+          <w:rtl/>
+        </w:rPr>
+      </w:pPr>
+      <w:r>
+        <w:rPr>
+          <w:rFonts w:hint="cs"/>
+          <w:rtl/>
+        </w:rPr>
+        <w:t>עכשיו רצינו לעדכן נתונים בטבלה. עשינו את זה ככה:</w:t>
+      </w:r>
+    </w:p>
+    <w:p>
+      <w:pPr>
+        <w:pStyle w:val="a7"/>
+      </w:pPr>
+      <w:r>
+        <w:rPr>
+          <w:rFonts w:hint="cs"/>
+          <w:noProof/>
+        </w:rPr>
+        <w:drawing>
+          <wp:inline distT="0" distB="0" distL="0" distR="0" wp14:anchorId="525815E6" wp14:editId="28B15DAB">
+            <wp:extent cx="5274310" cy="563880"/>
+            <wp:effectExtent l="0" t="0" r="2540" b="7620"/>
+            <wp:docPr id="37" name="תמונה 37"/>
+            <wp:cNvGraphicFramePr>
+              <a:graphicFrameLocks xmlns:a="http://schemas.openxmlformats.org/drawingml/2006/main" noChangeAspect="1"/>
+            </wp:cNvGraphicFramePr>
+            <a:graphic xmlns:a="http://schemas.openxmlformats.org/drawingml/2006/main">
+              <a:graphicData uri="http://schemas.openxmlformats.org/drawingml/2006/picture">
+                <pic:pic xmlns:pic="http://schemas.openxmlformats.org/drawingml/2006/picture">
+                  <pic:nvPicPr>
+                    <pic:cNvPr id="0" name="990360A.tmp"/>
+                    <pic:cNvPicPr/>
+                  </pic:nvPicPr>
+                  <pic:blipFill>
+                    <a:blip r:embed="rId37">
+                      <a:extLst>
+                        <a:ext uri="{28A0092B-C50C-407E-A947-70E740481C1C}">
+                          <a14:useLocalDpi xmlns:a14="http://schemas.microsoft.com/office/drawing/2010/main" val="0"/>
+                        </a:ext>
+                      </a:extLst>
+                    </a:blip>
+                    <a:stretch>
+                      <a:fillRect/>
+                    </a:stretch>
+                  </pic:blipFill>
+                  <pic:spPr>
+                    <a:xfrm>
+                      <a:off x="0" y="0"/>
+                      <a:ext cx="5274310" cy="563880"/>
+                    </a:xfrm>
+                    <a:prstGeom prst="rect">
+                      <a:avLst/>
+                    </a:prstGeom>
+                  </pic:spPr>
+                </pic:pic>
+              </a:graphicData>
+            </a:graphic>
+          </wp:inline>
+        </w:drawing>
+      </w:r>
+    </w:p>
+    <w:p>
+      <w:pPr>
+        <w:pStyle w:val="a7"/>
+        <w:rPr>
+          <w:rFonts w:hint="cs"/>
+          <w:rtl/>
+        </w:rPr>
+      </w:pPr>
+      <w:r>
+        <w:rPr>
+          <w:rFonts w:hint="cs"/>
+          <w:rtl/>
+        </w:rPr>
+        <w:t>והרצנו:</w:t>
+      </w:r>
+    </w:p>
+    <w:p>
+      <w:pPr>
+        <w:pStyle w:val="a7"/>
+        <w:rPr>
+          <w:rFonts w:hint="cs"/>
+          <w:rtl/>
+        </w:rPr>
+      </w:pPr>
+      <w:r>
+        <w:rPr>
+          <w:rFonts w:hint="cs"/>
+          <w:noProof/>
+          <w:rtl/>
+        </w:rPr>
+        <w:drawing>
+          <wp:inline distT="0" distB="0" distL="0" distR="0" wp14:anchorId="7AFAF294" wp14:editId="253435D9">
+            <wp:extent cx="5274310" cy="347980"/>
+            <wp:effectExtent l="0" t="0" r="2540" b="0"/>
+            <wp:docPr id="39" name="תמונה 39"/>
+            <wp:cNvGraphicFramePr>
+              <a:graphicFrameLocks xmlns:a="http://schemas.openxmlformats.org/drawingml/2006/main" noChangeAspect="1"/>
+            </wp:cNvGraphicFramePr>
+            <a:graphic xmlns:a="http://schemas.openxmlformats.org/drawingml/2006/main">
+              <a:graphicData uri="http://schemas.openxmlformats.org/drawingml/2006/picture">
+                <pic:pic xmlns:pic="http://schemas.openxmlformats.org/drawingml/2006/picture">
+                  <pic:nvPicPr>
+                    <pic:cNvPr id="0" name="990D25C.tmp"/>
+                    <pic:cNvPicPr/>
+                  </pic:nvPicPr>
+                  <pic:blipFill>
+                    <a:blip r:embed="rId38">
+                      <a:extLst>
+                        <a:ext uri="{28A0092B-C50C-407E-A947-70E740481C1C}">
+                          <a14:useLocalDpi xmlns:a14="http://schemas.microsoft.com/office/drawing/2010/main" val="0"/>
+                        </a:ext>
+                      </a:extLst>
+                    </a:blip>
+                    <a:stretch>
+                      <a:fillRect/>
+                    </a:stretch>
+                  </pic:blipFill>
+                  <pic:spPr>
+                    <a:xfrm>
+                      <a:off x="0" y="0"/>
+                      <a:ext cx="5274310" cy="347980"/>
+                    </a:xfrm>
+                    <a:prstGeom prst="rect">
+                      <a:avLst/>
+                    </a:prstGeom>
+                  </pic:spPr>
+                </pic:pic>
+              </a:graphicData>
+            </a:graphic>
+          </wp:inline>
+        </w:drawing>
+      </w:r>
+    </w:p>
+    <w:p>
+      <w:pPr>
+        <w:pStyle w:val="a7"/>
+        <w:rPr>
+          <w:rFonts w:hint="cs"/>
+          <w:rtl/>
+        </w:rPr>
+      </w:pPr>
+      <w:r>
+        <w:rPr>
+          <w:rFonts w:hint="cs"/>
+          <w:rtl/>
+        </w:rPr>
+        <w:lastRenderedPageBreak/>
+        <w:t>עכשיו ניתן לבדוק את זה ב</w:t>
+      </w:r>
+      <w:proofErr w:type="spellStart"/>
+      <w:r>
+        <w:t>postgres</w:t>
+      </w:r>
+      <w:proofErr w:type="spellEnd"/>
+      <w:r>
+        <w:rPr>
+          <w:rFonts w:hint="cs"/>
+          <w:rtl/>
+        </w:rPr>
+        <w:t>:</w:t>
+      </w:r>
+    </w:p>
+    <w:p>
+      <w:pPr>
+        <w:pStyle w:val="a7"/>
+      </w:pPr>
+      <w:r>
+        <w:rPr>
+          <w:rFonts w:hint="cs"/>
+          <w:noProof/>
+          <w:rtl/>
+        </w:rPr>
+        <w:drawing>
+          <wp:inline distT="0" distB="0" distL="0" distR="0" wp14:anchorId="67BE83D8" wp14:editId="12D4EC29">
+            <wp:extent cx="2591162" cy="1238423"/>
+            <wp:effectExtent l="0" t="0" r="0" b="0"/>
+            <wp:docPr id="41" name="תמונה 41"/>
+            <wp:cNvGraphicFramePr>
+              <a:graphicFrameLocks xmlns:a="http://schemas.openxmlformats.org/drawingml/2006/main" noChangeAspect="1"/>
+            </wp:cNvGraphicFramePr>
+            <a:graphic xmlns:a="http://schemas.openxmlformats.org/drawingml/2006/main">
+              <a:graphicData uri="http://schemas.openxmlformats.org/drawingml/2006/picture">
+                <pic:pic xmlns:pic="http://schemas.openxmlformats.org/drawingml/2006/picture">
+                  <pic:nvPicPr>
+                    <pic:cNvPr id="0" name="99071CB.tmp"/>
+                    <pic:cNvPicPr/>
+                  </pic:nvPicPr>
+                  <pic:blipFill>
+                    <a:blip r:embed="rId39">
+                      <a:extLst>
+                        <a:ext uri="{28A0092B-C50C-407E-A947-70E740481C1C}">
+                          <a14:useLocalDpi xmlns:a14="http://schemas.microsoft.com/office/drawing/2010/main" val="0"/>
+                        </a:ext>
+                      </a:extLst>
+                    </a:blip>
+                    <a:stretch>
+                      <a:fillRect/>
+                    </a:stretch>
+                  </pic:blipFill>
+                  <pic:spPr>
+                    <a:xfrm>
+                      <a:off x="0" y="0"/>
+                      <a:ext cx="2591162" cy="1238423"/>
+                    </a:xfrm>
+                    <a:prstGeom prst="rect">
+                      <a:avLst/>
+                    </a:prstGeom>
+                  </pic:spPr>
+                </pic:pic>
+              </a:graphicData>
+            </a:graphic>
+          </wp:inline>
+        </w:drawing>
+      </w:r>
+    </w:p>
+    <w:p>
+      <w:pPr>
+        <w:pStyle w:val="a7"/>
+        <w:rPr>
+          <w:rFonts w:hint="cs"/>
+          <w:rtl/>
+        </w:rPr>
+      </w:pPr>
+      <w:r>
+        <w:rPr>
+          <w:rFonts w:hint="cs"/>
+          <w:rtl/>
+        </w:rPr>
+        <w:t xml:space="preserve">שיפרנו את הקוד </w:t>
+      </w:r>
+      <w:r>
+        <w:t>JS</w:t>
+      </w:r>
+      <w:r>
+        <w:rPr>
+          <w:rFonts w:hint="cs"/>
+          <w:rtl/>
+        </w:rPr>
+        <w:t>, כדי שההדפסה למסך תיראה יותר יפה:</w:t>
+      </w:r>
+    </w:p>
+    <w:p>
+      <w:pPr>
+        <w:pStyle w:val="a7"/>
+        <w:rPr>
+          <w:rFonts w:hint="cs"/>
+          <w:rtl/>
+        </w:rPr>
+      </w:pPr>
+      <w:r>
+        <w:rPr>
+          <w:rFonts w:hint="cs"/>
+          <w:noProof/>
+          <w:rtl/>
+        </w:rPr>
+        <w:drawing>
+          <wp:inline distT="0" distB="0" distL="0" distR="0" wp14:anchorId="4C2F650B" wp14:editId="7A717ECE">
+            <wp:extent cx="5274310" cy="1195705"/>
+            <wp:effectExtent l="0" t="0" r="2540" b="4445"/>
+            <wp:docPr id="44" name="תמונה 44"/>
+            <wp:cNvGraphicFramePr>
+              <a:graphicFrameLocks xmlns:a="http://schemas.openxmlformats.org/drawingml/2006/main" noChangeAspect="1"/>
+            </wp:cNvGraphicFramePr>
+            <a:graphic xmlns:a="http://schemas.openxmlformats.org/drawingml/2006/main">
+              <a:graphicData uri="http://schemas.openxmlformats.org/drawingml/2006/picture">
+                <pic:pic xmlns:pic="http://schemas.openxmlformats.org/drawingml/2006/picture">
+                  <pic:nvPicPr>
+                    <pic:cNvPr id="0" name="9907FF0.tmp"/>
+                    <pic:cNvPicPr/>
+                  </pic:nvPicPr>
+                  <pic:blipFill>
+                    <a:blip r:embed="rId40">
+                      <a:extLst>
+                        <a:ext uri="{28A0092B-C50C-407E-A947-70E740481C1C}">
+                          <a14:useLocalDpi xmlns:a14="http://schemas.microsoft.com/office/drawing/2010/main" val="0"/>
+                        </a:ext>
+                      </a:extLst>
+                    </a:blip>
+                    <a:stretch>
+                      <a:fillRect/>
+                    </a:stretch>
+                  </pic:blipFill>
+                  <pic:spPr>
+                    <a:xfrm>
+                      <a:off x="0" y="0"/>
+                      <a:ext cx="5274310" cy="1195705"/>
+                    </a:xfrm>
+                    <a:prstGeom prst="rect">
+                      <a:avLst/>
+                    </a:prstGeom>
+                  </pic:spPr>
+                </pic:pic>
+              </a:graphicData>
+            </a:graphic>
+          </wp:inline>
+        </w:drawing>
+      </w:r>
+    </w:p>
+    <w:p>
+      <w:pPr>
+        <w:pStyle w:val="a7"/>
+        <w:rPr>
+          <w:rFonts w:hint="cs"/>
+          <w:rtl/>
+        </w:rPr>
+      </w:pPr>
+      <w:r>
+        <w:rPr>
+          <w:rFonts w:hint="cs"/>
+          <w:rtl/>
+        </w:rPr>
+        <w:t>וזאת התוצאה:</w:t>
+      </w:r>
+    </w:p>
+    <w:p>
+      <w:pPr>
+        <w:pStyle w:val="a7"/>
+        <w:rPr>
+          <w:rFonts w:hint="cs"/>
+          <w:rtl/>
+        </w:rPr>
+      </w:pPr>
+      <w:r>
+        <w:rPr>
+          <w:rFonts w:hint="cs"/>
+          <w:noProof/>
+          <w:rtl/>
+        </w:rPr>
+        <w:drawing>
+          <wp:inline distT="0" distB="0" distL="0" distR="0" wp14:anchorId="7FC14959" wp14:editId="5FFCCE23">
+            <wp:extent cx="5274310" cy="621030"/>
+            <wp:effectExtent l="0" t="0" r="2540" b="7620"/>
+            <wp:docPr id="43" name="תמונה 43"/>
+            <wp:cNvGraphicFramePr>
+              <a:graphicFrameLocks xmlns:a="http://schemas.openxmlformats.org/drawingml/2006/main" noChangeAspect="1"/>
+            </wp:cNvGraphicFramePr>
+            <a:graphic xmlns:a="http://schemas.openxmlformats.org/drawingml/2006/main">
+              <a:graphicData uri="http://schemas.openxmlformats.org/drawingml/2006/picture">
+                <pic:pic xmlns:pic="http://schemas.openxmlformats.org/drawingml/2006/picture">
+                  <pic:nvPicPr>
+                    <pic:cNvPr id="0" name="990B173.tmp"/>
+                    <pic:cNvPicPr/>
+                  </pic:nvPicPr>
+                  <pic:blipFill>
+                    <a:blip r:embed="rId41">
+                      <a:extLst>
+                        <a:ext uri="{28A0092B-C50C-407E-A947-70E740481C1C}">
+                          <a14:useLocalDpi xmlns:a14="http://schemas.microsoft.com/office/drawing/2010/main" val="0"/>
+                        </a:ext>
+                      </a:extLst>
+                    </a:blip>
+                    <a:stretch>
+                      <a:fillRect/>
+                    </a:stretch>
+                  </pic:blipFill>
+                  <pic:spPr>
+                    <a:xfrm>
+                      <a:off x="0" y="0"/>
+                      <a:ext cx="5274310" cy="621030"/>
+                    </a:xfrm>
+                    <a:prstGeom prst="rect">
+                      <a:avLst/>
+                    </a:prstGeom>
+                  </pic:spPr>
+                </pic:pic>
+              </a:graphicData>
+            </a:graphic>
+          </wp:inline>
+        </w:drawing>
+      </w:r>
+    </w:p>
+    <w:p>
+      <w:pPr>
+        <w:pStyle w:val="a7"/>
+        <w:rPr>
+          <w:rFonts w:hint="cs"/>
+          <w:rtl/>
+        </w:rPr>
+      </w:pPr>
       <w:bookmarkStart w:id="0" w:name="_GoBack"/>
       <w:bookmarkEnd w:id="0"/>
     </w:p>
     <w:sectPr>
-      <w:headerReference w:type="default" r:id="rId37"/>
+      <w:headerReference w:type="default" r:id="rId42"/>
       <w:pgSz w:w="11906" w:h="16838"/>
       <w:pgMar w:top="1440" w:right="1800" w:bottom="1440" w:left="1800" w:header="708" w:footer="708" w:gutter="0"/>
       <w:cols w:space="708"/>
@@ -5630,7 +6019,7 @@
 </file>
 
 <file path=customXml/itemProps1.xml><?xml version="1.0" encoding="utf-8"?>
-<ds:datastoreItem xmlns:ds="http://schemas.openxmlformats.org/officeDocument/2006/customXml" ds:itemID="{67C604CD-B326-4508-B3A5-FAD6775150C4}">
+<ds:datastoreItem xmlns:ds="http://schemas.openxmlformats.org/officeDocument/2006/customXml" ds:itemID="{E0668EFC-60B8-41C6-80A3-95FA84A59E1D}">
   <ds:schemaRefs>
     <ds:schemaRef ds:uri="http://schemas.openxmlformats.org/officeDocument/2006/bibliography"/>
   </ds:schemaRefs>

</xml_diff>

<commit_message>
update the project book about the ssl problem
</commit_message>
<xml_diff>
--- a/project book -draft.docx
+++ b/project book -draft.docx
@@ -528,7 +528,7 @@
               </wp:anchor>
             </w:drawing>
           </mc:Choice>
-          <mc:Fallback xmlns:w16se="http://schemas.microsoft.com/office/word/2015/wordml/symex" xmlns:w16cid="http://schemas.microsoft.com/office/word/2016/wordml/cid" xmlns:w15="http://schemas.microsoft.com/office/word/2012/wordml" xmlns:am3d="http://schemas.microsoft.com/office/drawing/2017/model3d" xmlns:aink="http://schemas.microsoft.com/office/drawing/2016/ink" xmlns:cx8="http://schemas.microsoft.com/office/drawing/2016/5/14/chartex" xmlns:cx7="http://schemas.microsoft.com/office/drawing/2016/5/13/chartex" xmlns:cx6="http://schemas.microsoft.com/office/drawing/2016/5/12/chartex" xmlns:cx5="http://schemas.microsoft.com/office/drawing/2016/5/11/chartex" xmlns:cx4="http://schemas.microsoft.com/office/drawing/2016/5/10/chartex" xmlns:cx3="http://schemas.microsoft.com/office/drawing/2016/5/9/chartex" xmlns:cx2="http://schemas.microsoft.com/office/drawing/2015/10/21/chartex" xmlns:cx1="http://schemas.microsoft.com/office/drawing/2015/9/8/chartex" xmlns:cx="http://schemas.microsoft.com/office/drawing/2014/chartex">
+          <mc:Fallback xmlns:cx="http://schemas.microsoft.com/office/drawing/2014/chartex" xmlns:cx1="http://schemas.microsoft.com/office/drawing/2015/9/8/chartex" xmlns:cx2="http://schemas.microsoft.com/office/drawing/2015/10/21/chartex" xmlns:cx3="http://schemas.microsoft.com/office/drawing/2016/5/9/chartex" xmlns:cx4="http://schemas.microsoft.com/office/drawing/2016/5/10/chartex" xmlns:cx5="http://schemas.microsoft.com/office/drawing/2016/5/11/chartex" xmlns:cx6="http://schemas.microsoft.com/office/drawing/2016/5/12/chartex" xmlns:cx7="http://schemas.microsoft.com/office/drawing/2016/5/13/chartex" xmlns:cx8="http://schemas.microsoft.com/office/drawing/2016/5/14/chartex" xmlns:aink="http://schemas.microsoft.com/office/drawing/2016/ink" xmlns:am3d="http://schemas.microsoft.com/office/drawing/2017/model3d" xmlns:w15="http://schemas.microsoft.com/office/word/2012/wordml" xmlns:w16cid="http://schemas.microsoft.com/office/word/2016/wordml/cid" xmlns:w16se="http://schemas.microsoft.com/office/word/2015/wordml/symex">
             <w:pict>
               <v:group w14:anchorId="09C26993" id="Group 11" o:spid="_x0000_s1026" style="position:absolute;left:0;text-align:left;margin-left:76.5pt;margin-top:.5pt;width:117.5pt;height:159.5pt;z-index:251663360" coordsize="14922,20256" o:gfxdata="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">
                 <v:shapetype id="_x0000_t75" coordsize="21600,21600" o:spt="75" o:preferrelative="t" path="m@4@5l@4@11@9@11@9@5xe" filled="f" stroked="f">
@@ -1119,23 +1119,7 @@
           <w:rFonts w:hint="cs"/>
           <w:rtl/>
         </w:rPr>
-        <w:t xml:space="preserve">רצינו לייצר גרף </w:t>
-      </w:r>
-      <w:proofErr w:type="spellStart"/>
-      <w:r>
-        <w:rPr>
-          <w:rFonts w:hint="cs"/>
-          <w:rtl/>
-        </w:rPr>
-        <w:t>שיתן</w:t>
-      </w:r>
-      <w:proofErr w:type="spellEnd"/>
-      <w:r>
-        <w:rPr>
-          <w:rFonts w:hint="cs"/>
-          <w:rtl/>
-        </w:rPr>
-        <w:t xml:space="preserve"> </w:t>
+        <w:t xml:space="preserve">רצינו לייצר גרף שיתן </w:t>
       </w:r>
       <w:r>
         <w:rPr>
@@ -1359,7 +1343,7 @@
               </wp:anchor>
             </w:drawing>
           </mc:Choice>
-          <mc:Fallback xmlns:w16se="http://schemas.microsoft.com/office/word/2015/wordml/symex" xmlns:w16cid="http://schemas.microsoft.com/office/word/2016/wordml/cid" xmlns:w15="http://schemas.microsoft.com/office/word/2012/wordml" xmlns:am3d="http://schemas.microsoft.com/office/drawing/2017/model3d" xmlns:aink="http://schemas.microsoft.com/office/drawing/2016/ink" xmlns:cx8="http://schemas.microsoft.com/office/drawing/2016/5/14/chartex" xmlns:cx7="http://schemas.microsoft.com/office/drawing/2016/5/13/chartex" xmlns:cx6="http://schemas.microsoft.com/office/drawing/2016/5/12/chartex" xmlns:cx5="http://schemas.microsoft.com/office/drawing/2016/5/11/chartex" xmlns:cx4="http://schemas.microsoft.com/office/drawing/2016/5/10/chartex" xmlns:cx3="http://schemas.microsoft.com/office/drawing/2016/5/9/chartex" xmlns:cx2="http://schemas.microsoft.com/office/drawing/2015/10/21/chartex" xmlns:cx1="http://schemas.microsoft.com/office/drawing/2015/9/8/chartex" xmlns:cx="http://schemas.microsoft.com/office/drawing/2014/chartex">
+          <mc:Fallback xmlns:cx="http://schemas.microsoft.com/office/drawing/2014/chartex" xmlns:cx1="http://schemas.microsoft.com/office/drawing/2015/9/8/chartex" xmlns:cx2="http://schemas.microsoft.com/office/drawing/2015/10/21/chartex" xmlns:cx3="http://schemas.microsoft.com/office/drawing/2016/5/9/chartex" xmlns:cx4="http://schemas.microsoft.com/office/drawing/2016/5/10/chartex" xmlns:cx5="http://schemas.microsoft.com/office/drawing/2016/5/11/chartex" xmlns:cx6="http://schemas.microsoft.com/office/drawing/2016/5/12/chartex" xmlns:cx7="http://schemas.microsoft.com/office/drawing/2016/5/13/chartex" xmlns:cx8="http://schemas.microsoft.com/office/drawing/2016/5/14/chartex" xmlns:aink="http://schemas.microsoft.com/office/drawing/2016/ink" xmlns:am3d="http://schemas.microsoft.com/office/drawing/2017/model3d" xmlns:w15="http://schemas.microsoft.com/office/word/2012/wordml" xmlns:w16cid="http://schemas.microsoft.com/office/word/2016/wordml/cid" xmlns:w16se="http://schemas.microsoft.com/office/word/2015/wordml/symex">
             <w:pict>
               <v:group w14:anchorId="0CBED3BC" id="Group 15" o:spid="_x0000_s1026" style="position:absolute;left:0;text-align:left;margin-left:0;margin-top:23pt;width:415.3pt;height:223.6pt;z-index:251636736" coordsize="52743,28397" o:gfxdata="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">
                 <v:shape id="תמונה 5" o:spid="_x0000_s1027" type="#_x0000_t75" style="position:absolute;width:52743;height:28397;visibility:visible;mso-wrap-style:square" o:gfxdata="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">
@@ -1388,7 +1372,6 @@
           </mc:Fallback>
         </mc:AlternateContent>
       </w:r>
-      <w:proofErr w:type="spellStart"/>
       <w:r>
         <w:rPr>
           <w:rFonts w:hint="cs"/>
@@ -1396,7 +1379,6 @@
         </w:rPr>
         <w:t>ומ</w:t>
       </w:r>
-      <w:proofErr w:type="spellEnd"/>
       <w:r>
         <w:t xml:space="preserve">Measures </w:t>
       </w:r>
@@ -1856,11 +1838,9 @@
         </w:rPr>
         <w:t xml:space="preserve"> של </w:t>
       </w:r>
-      <w:proofErr w:type="spellStart"/>
       <w:r>
         <w:t>javaScript</w:t>
       </w:r>
-      <w:proofErr w:type="spellEnd"/>
       <w:r>
         <w:rPr>
           <w:rFonts w:hint="cs"/>
@@ -1869,13 +1849,8 @@
         <w:t xml:space="preserve"> ולכן התקנו תחילה </w:t>
       </w:r>
       <w:r>
-        <w:t xml:space="preserve">node </w:t>
-      </w:r>
-      <w:proofErr w:type="spellStart"/>
-      <w:r>
-        <w:t>js</w:t>
-      </w:r>
-      <w:proofErr w:type="spellEnd"/>
+        <w:t>node js</w:t>
+      </w:r>
       <w:r>
         <w:rPr>
           <w:rFonts w:hint="cs"/>
@@ -1902,13 +1877,8 @@
         <w:t>כאן ניתן לראות את ההורדה של קובץ ההתקנה ל</w:t>
       </w:r>
       <w:r>
-        <w:t xml:space="preserve">node </w:t>
-      </w:r>
-      <w:proofErr w:type="spellStart"/>
-      <w:r>
-        <w:t>js</w:t>
-      </w:r>
-      <w:proofErr w:type="spellEnd"/>
+        <w:t>node js</w:t>
+      </w:r>
       <w:r>
         <w:rPr>
           <w:rFonts w:hint="cs"/>
@@ -2324,7 +2294,7 @@
               </wp:anchor>
             </w:drawing>
           </mc:Choice>
-          <mc:Fallback xmlns:w16se="http://schemas.microsoft.com/office/word/2015/wordml/symex" xmlns:w16cid="http://schemas.microsoft.com/office/word/2016/wordml/cid" xmlns:w15="http://schemas.microsoft.com/office/word/2012/wordml" xmlns:am3d="http://schemas.microsoft.com/office/drawing/2017/model3d" xmlns:aink="http://schemas.microsoft.com/office/drawing/2016/ink" xmlns:cx8="http://schemas.microsoft.com/office/drawing/2016/5/14/chartex" xmlns:cx7="http://schemas.microsoft.com/office/drawing/2016/5/13/chartex" xmlns:cx6="http://schemas.microsoft.com/office/drawing/2016/5/12/chartex" xmlns:cx5="http://schemas.microsoft.com/office/drawing/2016/5/11/chartex" xmlns:cx4="http://schemas.microsoft.com/office/drawing/2016/5/10/chartex" xmlns:cx3="http://schemas.microsoft.com/office/drawing/2016/5/9/chartex" xmlns:cx2="http://schemas.microsoft.com/office/drawing/2015/10/21/chartex" xmlns:cx1="http://schemas.microsoft.com/office/drawing/2015/9/8/chartex" xmlns:cx="http://schemas.microsoft.com/office/drawing/2014/chartex">
+          <mc:Fallback xmlns:cx="http://schemas.microsoft.com/office/drawing/2014/chartex" xmlns:cx1="http://schemas.microsoft.com/office/drawing/2015/9/8/chartex" xmlns:cx2="http://schemas.microsoft.com/office/drawing/2015/10/21/chartex" xmlns:cx3="http://schemas.microsoft.com/office/drawing/2016/5/9/chartex" xmlns:cx4="http://schemas.microsoft.com/office/drawing/2016/5/10/chartex" xmlns:cx5="http://schemas.microsoft.com/office/drawing/2016/5/11/chartex" xmlns:cx6="http://schemas.microsoft.com/office/drawing/2016/5/12/chartex" xmlns:cx7="http://schemas.microsoft.com/office/drawing/2016/5/13/chartex" xmlns:cx8="http://schemas.microsoft.com/office/drawing/2016/5/14/chartex" xmlns:aink="http://schemas.microsoft.com/office/drawing/2016/ink" xmlns:am3d="http://schemas.microsoft.com/office/drawing/2017/model3d" xmlns:w15="http://schemas.microsoft.com/office/word/2012/wordml" xmlns:w16cid="http://schemas.microsoft.com/office/word/2016/wordml/cid" xmlns:w16se="http://schemas.microsoft.com/office/word/2015/wordml/symex">
             <w:pict>
               <v:group w14:anchorId="5E032639" id="Group 18" o:spid="_x0000_s1026" style="position:absolute;left:0;text-align:left;margin-left:14.2pt;margin-top:15.35pt;width:415.3pt;height:635.05pt;z-index:251661312" coordsize="52743,80652" o:gfxdata="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">
                 <v:shape id="Picture 17" o:spid="_x0000_s1027" type="#_x0000_t75" style="position:absolute;top:46000;width:52743;height:34652;visibility:visible;mso-wrap-style:square" o:gfxdata="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">
@@ -2550,13 +2520,8 @@
         <w:t xml:space="preserve">כעת הרמנו את השרת של </w:t>
       </w:r>
       <w:r>
-        <w:t xml:space="preserve">node </w:t>
-      </w:r>
-      <w:proofErr w:type="spellStart"/>
-      <w:r>
-        <w:t>js</w:t>
-      </w:r>
-      <w:proofErr w:type="spellEnd"/>
+        <w:t>node js</w:t>
+      </w:r>
       <w:r>
         <w:rPr>
           <w:rFonts w:hint="cs"/>
@@ -2789,11 +2754,9 @@
         </w:rPr>
         <w:t xml:space="preserve">הוספנו את </w:t>
       </w:r>
-      <w:proofErr w:type="spellStart"/>
       <w:r>
         <w:t>addData</w:t>
       </w:r>
-      <w:proofErr w:type="spellEnd"/>
       <w:r>
         <w:rPr>
           <w:rFonts w:hint="cs"/>
@@ -3342,23 +3305,7 @@
           <w:rFonts w:hint="cs"/>
           <w:rtl/>
         </w:rPr>
-        <w:t xml:space="preserve"> </w:t>
-      </w:r>
-      <w:proofErr w:type="spellStart"/>
-      <w:r>
-        <w:rPr>
-          <w:rFonts w:hint="cs"/>
-          <w:rtl/>
-        </w:rPr>
-        <w:t>dashboard</w:t>
-      </w:r>
-      <w:proofErr w:type="spellEnd"/>
-      <w:r>
-        <w:rPr>
-          <w:rFonts w:hint="cs"/>
-          <w:rtl/>
-        </w:rPr>
-        <w:t xml:space="preserve"> חדש:</w:t>
+        <w:t xml:space="preserve"> dashboard חדש:</w:t>
       </w:r>
     </w:p>
     <w:p>
@@ -4023,7 +3970,6 @@
       <w:pPr>
         <w:pStyle w:val="a7"/>
         <w:rPr>
-          <w:rFonts w:hint="cs"/>
           <w:rtl/>
         </w:rPr>
       </w:pPr>
@@ -4073,7 +4019,6 @@
       <w:pPr>
         <w:pStyle w:val="a7"/>
         <w:rPr>
-          <w:rFonts w:hint="cs"/>
           <w:u w:val="single"/>
           <w:rtl/>
         </w:rPr>
@@ -4086,14 +4031,12 @@
         </w:rPr>
         <w:t>כתיבה ל</w:t>
       </w:r>
-      <w:proofErr w:type="spellStart"/>
       <w:r>
         <w:rPr>
           <w:u w:val="single"/>
         </w:rPr>
         <w:t>postgres</w:t>
       </w:r>
-      <w:proofErr w:type="spellEnd"/>
       <w:r>
         <w:rPr>
           <w:rFonts w:hint="cs"/>
@@ -4121,7 +4064,6 @@
       <w:pPr>
         <w:pStyle w:val="a7"/>
         <w:rPr>
-          <w:rFonts w:hint="cs"/>
           <w:rtl/>
         </w:rPr>
       </w:pPr>
@@ -4132,11 +4074,9 @@
         </w:rPr>
         <w:t>עכשיו רצינו ללמוד איך לכתוב ל</w:t>
       </w:r>
-      <w:proofErr w:type="spellStart"/>
       <w:r>
         <w:t>postgres</w:t>
       </w:r>
-      <w:proofErr w:type="spellEnd"/>
       <w:r>
         <w:rPr>
           <w:rFonts w:hint="cs"/>
@@ -4159,7 +4099,6 @@
       <w:pPr>
         <w:pStyle w:val="a7"/>
         <w:rPr>
-          <w:rFonts w:hint="cs"/>
           <w:rtl/>
         </w:rPr>
       </w:pPr>
@@ -4170,11 +4109,9 @@
         </w:rPr>
         <w:t xml:space="preserve">מצאנו מודול בשם </w:t>
       </w:r>
-      <w:proofErr w:type="spellStart"/>
       <w:r>
         <w:t>pg</w:t>
       </w:r>
-      <w:proofErr w:type="spellEnd"/>
       <w:r>
         <w:rPr>
           <w:rFonts w:hint="cs"/>
@@ -4192,11 +4129,9 @@
         </w:rPr>
         <w:t xml:space="preserve"> ל </w:t>
       </w:r>
-      <w:proofErr w:type="spellStart"/>
       <w:r>
         <w:t>postgresql</w:t>
       </w:r>
-      <w:proofErr w:type="spellEnd"/>
       <w:r>
         <w:rPr>
           <w:rStyle w:val="aa"/>
@@ -4216,7 +4151,6 @@
       <w:pPr>
         <w:pStyle w:val="a7"/>
         <w:rPr>
-          <w:rFonts w:hint="cs"/>
           <w:rtl/>
         </w:rPr>
       </w:pPr>
@@ -4274,7 +4208,6 @@
       <w:pPr>
         <w:pStyle w:val="a7"/>
         <w:rPr>
-          <w:rFonts w:hint="cs"/>
           <w:noProof/>
           <w:rtl/>
         </w:rPr>
@@ -4301,7 +4234,6 @@
       <w:pPr>
         <w:pStyle w:val="a7"/>
         <w:rPr>
-          <w:rFonts w:hint="cs"/>
           <w:rtl/>
         </w:rPr>
       </w:pPr>
@@ -4364,7 +4296,6 @@
       <w:pPr>
         <w:pStyle w:val="a7"/>
         <w:rPr>
-          <w:rFonts w:hint="cs"/>
           <w:rtl/>
         </w:rPr>
       </w:pPr>
@@ -4383,30 +4314,13 @@
           <w:rFonts w:hint="cs"/>
           <w:rtl/>
         </w:rPr>
-        <w:t xml:space="preserve"> עם הנתונים הדרושים. אח"כ אנחנו מריצים </w:t>
-      </w:r>
-      <w:proofErr w:type="spellStart"/>
-      <w:r>
-        <w:rPr>
-          <w:rFonts w:hint="cs"/>
-          <w:rtl/>
-        </w:rPr>
-        <w:t>שאילתא</w:t>
-      </w:r>
-      <w:proofErr w:type="spellEnd"/>
-      <w:r>
-        <w:rPr>
-          <w:rFonts w:hint="cs"/>
-          <w:rtl/>
-        </w:rPr>
-        <w:t>.</w:t>
-      </w:r>
-    </w:p>
-    <w:p>
-      <w:pPr>
-        <w:pStyle w:val="a7"/>
-        <w:rPr>
-          <w:rFonts w:hint="cs"/>
+        <w:t xml:space="preserve"> עם הנתונים הדרושים. אח"כ אנחנו מריצים שאילתא.</w:t>
+      </w:r>
+    </w:p>
+    <w:p>
+      <w:pPr>
+        <w:pStyle w:val="a7"/>
+        <w:rPr>
           <w:rtl/>
         </w:rPr>
       </w:pPr>
@@ -4422,7 +4336,6 @@
       <w:pPr>
         <w:pStyle w:val="a7"/>
         <w:rPr>
-          <w:rFonts w:hint="cs"/>
           <w:noProof/>
           <w:rtl/>
         </w:rPr>
@@ -4432,7 +4345,6 @@
       <w:pPr>
         <w:pStyle w:val="a7"/>
         <w:rPr>
-          <w:rFonts w:hint="cs"/>
           <w:rtl/>
         </w:rPr>
       </w:pPr>
@@ -4488,7 +4400,6 @@
       <w:pPr>
         <w:pStyle w:val="a7"/>
         <w:rPr>
-          <w:rFonts w:hint="cs"/>
           <w:rtl/>
         </w:rPr>
       </w:pPr>
@@ -4556,7 +4467,6 @@
       <w:pPr>
         <w:pStyle w:val="a7"/>
         <w:rPr>
-          <w:rFonts w:hint="cs"/>
           <w:rtl/>
         </w:rPr>
       </w:pPr>
@@ -4572,7 +4482,6 @@
       <w:pPr>
         <w:pStyle w:val="a7"/>
         <w:rPr>
-          <w:rFonts w:hint="cs"/>
           <w:rtl/>
         </w:rPr>
       </w:pPr>
@@ -4629,7 +4538,6 @@
       <w:pPr>
         <w:pStyle w:val="a7"/>
         <w:rPr>
-          <w:rFonts w:hint="cs"/>
           <w:rtl/>
         </w:rPr>
       </w:pPr>
@@ -4641,11 +4549,9 @@
         <w:lastRenderedPageBreak/>
         <w:t>עכשיו ניתן לבדוק את זה ב</w:t>
       </w:r>
-      <w:proofErr w:type="spellStart"/>
       <w:r>
         <w:t>postgres</w:t>
       </w:r>
-      <w:proofErr w:type="spellEnd"/>
       <w:r>
         <w:rPr>
           <w:rFonts w:hint="cs"/>
@@ -4711,7 +4617,6 @@
       <w:pPr>
         <w:pStyle w:val="a7"/>
         <w:rPr>
-          <w:rFonts w:hint="cs"/>
           <w:rtl/>
         </w:rPr>
       </w:pPr>
@@ -4737,7 +4642,6 @@
       <w:pPr>
         <w:pStyle w:val="a7"/>
         <w:rPr>
-          <w:rFonts w:hint="cs"/>
           <w:rtl/>
         </w:rPr>
       </w:pPr>
@@ -4794,7 +4698,6 @@
       <w:pPr>
         <w:pStyle w:val="a7"/>
         <w:rPr>
-          <w:rFonts w:hint="cs"/>
           <w:rtl/>
         </w:rPr>
       </w:pPr>
@@ -4810,7 +4713,6 @@
       <w:pPr>
         <w:pStyle w:val="a7"/>
         <w:rPr>
-          <w:rFonts w:hint="cs"/>
           <w:rtl/>
         </w:rPr>
       </w:pPr>
@@ -4871,6 +4773,43 @@
           <w:rtl/>
         </w:rPr>
       </w:pPr>
+      <w:r>
+        <w:rPr>
+          <w:rFonts w:hint="cs"/>
+          <w:rtl/>
+        </w:rPr>
+        <w:t xml:space="preserve">[[[הערה - הייתי צריך להתקין מחדש את מודול </w:t>
+      </w:r>
+      <w:r>
+        <w:t>pg</w:t>
+      </w:r>
+      <w:r>
+        <w:rPr>
+          <w:rFonts w:hint="cs"/>
+          <w:rtl/>
+        </w:rPr>
+        <w:t xml:space="preserve"> על השרת, והיתה לי בעיה של </w:t>
+      </w:r>
+      <w:r>
+        <w:t>SSL</w:t>
+      </w:r>
+      <w:r>
+        <w:rPr>
+          <w:rFonts w:hint="cs"/>
+          <w:rtl/>
+        </w:rPr>
+        <w:t xml:space="preserve">, אז ביטלתי את הבדיקה של האישור, לפי מה שמצאתי בקישור הזה - </w:t>
+      </w:r>
+      <w:r>
+        <w:t>https://github.com/npm/npm/issues/14667</w:t>
+      </w:r>
+      <w:r>
+        <w:rPr>
+          <w:rFonts w:hint="cs"/>
+          <w:rtl/>
+        </w:rPr>
+        <w:t>]]]]</w:t>
+      </w:r>
       <w:bookmarkStart w:id="0" w:name="_GoBack"/>
       <w:bookmarkEnd w:id="0"/>
     </w:p>
@@ -4976,7 +4915,6 @@
       <w:pPr>
         <w:pStyle w:val="a8"/>
         <w:rPr>
-          <w:rFonts w:hint="cs"/>
           <w:rtl/>
         </w:rPr>
       </w:pPr>
@@ -6008,7 +5946,7 @@
   <a:extraClrSchemeLst/>
   <a:extLst>
     <a:ext uri="{05A4C25C-085E-4340-85A3-A5531E510DB2}">
-      <thm15:themeFamily xmlns:thm15="http://schemas.microsoft.com/office/thememl/2012/main" xmlns="" name="Office Theme" id="{62F939B6-93AF-4DB8-9C6B-D6C7DFDC589F}" vid="{4A3C46E8-61CC-4603-A589-7422A47A8E4A}"/>
+      <thm15:themeFamily xmlns="" xmlns:thm15="http://schemas.microsoft.com/office/thememl/2012/main" name="Office Theme" id="{62F939B6-93AF-4DB8-9C6B-D6C7DFDC589F}" vid="{4A3C46E8-61CC-4603-A589-7422A47A8E4A}"/>
     </a:ext>
   </a:extLst>
 </a:theme>
@@ -6019,7 +5957,7 @@
 </file>
 
 <file path=customXml/itemProps1.xml><?xml version="1.0" encoding="utf-8"?>
-<ds:datastoreItem xmlns:ds="http://schemas.openxmlformats.org/officeDocument/2006/customXml" ds:itemID="{E0668EFC-60B8-41C6-80A3-95FA84A59E1D}">
+<ds:datastoreItem xmlns:ds="http://schemas.openxmlformats.org/officeDocument/2006/customXml" ds:itemID="{05779527-4F3C-40A3-A8F9-7CA87DC4E0A2}">
   <ds:schemaRefs>
     <ds:schemaRef ds:uri="http://schemas.openxmlformats.org/officeDocument/2006/bibliography"/>
   </ds:schemaRefs>

</xml_diff>